<commit_message>
Working on assignment write up
</commit_message>
<xml_diff>
--- a/Assignment 1 - Anthony Lock.docx
+++ b/Assignment 1 - Anthony Lock.docx
@@ -4,363 +4,488 @@
   <w:body>
     <w:p>
       <w:pPr>
-        <w:rPr>
-          <w:rFonts w:ascii="Arial" w:hAnsi="Arial" w:cs="Arial"/>
-        </w:rPr>
-      </w:pPr>
-      <w:r>
-        <w:rPr>
-          <w:rFonts w:ascii="Arial" w:hAnsi="Arial" w:cs="Arial"/>
-        </w:rPr>
-        <w:t>Anthony Lock - Virtualisation - Assignment 1</w:t>
-      </w:r>
-      <w:r>
-        <w:rPr>
-          <w:rFonts w:ascii="Arial" w:hAnsi="Arial" w:cs="Arial"/>
-        </w:rPr>
-        <w:t xml:space="preserve"> </w:t>
-      </w:r>
-      <w:r>
-        <w:rPr>
-          <w:rFonts w:ascii="Arial" w:hAnsi="Arial" w:cs="Arial"/>
-        </w:rPr>
-        <w:t>–</w:t>
-      </w:r>
-      <w:r>
-        <w:rPr>
-          <w:rFonts w:ascii="Arial" w:hAnsi="Arial" w:cs="Arial"/>
-        </w:rPr>
-        <w:t xml:space="preserve"> QEMU</w:t>
-      </w:r>
-    </w:p>
-    <w:p>
-      <w:pPr>
-        <w:rPr>
-          <w:rFonts w:ascii="Arial" w:hAnsi="Arial" w:cs="Arial"/>
-        </w:rPr>
-      </w:pPr>
-    </w:p>
-    <w:p>
-      <w:pPr>
-        <w:rPr>
-          <w:rFonts w:ascii="Arial" w:hAnsi="Arial" w:cs="Arial"/>
-        </w:rPr>
-      </w:pPr>
-      <w:hyperlink r:id="rId5" w:anchor=":~:text=To%20create%20a%20virtual%20machine,architecture%20from%20the%20Advanced%20options." w:history="1">
+        <w:pStyle w:val="Heading1"/>
+      </w:pPr>
+      <w:r>
+        <w:t xml:space="preserve">Anthony Lock – Assignment </w:t>
+      </w:r>
+      <w:r>
+        <w:t>1</w:t>
+      </w:r>
+    </w:p>
+    <w:p>
+      <w:pPr>
+        <w:pStyle w:val="Heading2"/>
+      </w:pPr>
+      <w:r>
+        <w:t>Introduction</w:t>
+      </w:r>
+    </w:p>
+    <w:p>
+      <w:bookmarkStart w:id="0" w:name="_GoBack"/>
+      <w:bookmarkEnd w:id="0"/>
+    </w:p>
+    <w:p/>
+    <w:p>
+      <w:pPr>
+        <w:ind w:left="720" w:hanging="360"/>
+      </w:pPr>
+    </w:p>
+    <w:p>
+      <w:pPr>
+        <w:pStyle w:val="Heading2"/>
+      </w:pPr>
+      <w:r>
+        <w:t>Commands ran in order of operation to install an ubuntu image through QEMU</w:t>
+      </w:r>
+    </w:p>
+    <w:p/>
+    <w:p>
+      <w:pPr>
+        <w:pStyle w:val="ListParagraph"/>
+        <w:numPr>
+          <w:ilvl w:val="0"/>
+          <w:numId w:val="1"/>
+        </w:numPr>
+        <w:rPr>
+          <w:rFonts w:ascii="Arial" w:hAnsi="Arial" w:cs="Arial"/>
+          <w:i/>
+          <w:iCs/>
+        </w:rPr>
+      </w:pPr>
+      <w:r>
+        <w:rPr>
+          <w:rFonts w:ascii="Arial" w:hAnsi="Arial" w:cs="Arial"/>
+          <w:i/>
+          <w:iCs/>
+        </w:rPr>
+        <w:t>cd /var/lib/xen/images/ubuntu-network/</w:t>
+      </w:r>
+    </w:p>
+    <w:p>
+      <w:pPr>
+        <w:pStyle w:val="ListParagraph"/>
+        <w:numPr>
+          <w:ilvl w:val="0"/>
+          <w:numId w:val="1"/>
+        </w:numPr>
+        <w:rPr>
+          <w:rFonts w:ascii="Arial" w:hAnsi="Arial" w:cs="Arial"/>
+          <w:i/>
+          <w:iCs/>
+        </w:rPr>
+      </w:pPr>
+      <w:r>
+        <w:rPr>
+          <w:rFonts w:ascii="Arial" w:hAnsi="Arial" w:cs="Arial"/>
+          <w:i/>
+          <w:iCs/>
+        </w:rPr>
+        <w:t xml:space="preserve">sudo wget </w:t>
+      </w:r>
+      <w:hyperlink r:id="rId5" w:history="1">
         <w:r>
           <w:rPr>
             <w:rStyle w:val="Hyperlink"/>
+            <w:rFonts w:ascii="Arial" w:hAnsi="Arial" w:cs="Arial"/>
+            <w:i/>
+            <w:iCs/>
           </w:rPr>
-          <w:t>https://www.unixmen.com/how-to-install-and-configure-qemu-in-ubuntu/#:~:text=To%20create%20a%20virtual%20machine,architecture%20from%20the%20Advanced%20options.</w:t>
+          <w:t>https://releases.ubuntu.com/16.04.7/ubuntu-16.04.6-server-i386.iso</w:t>
         </w:r>
       </w:hyperlink>
-    </w:p>
-    <w:p>
-      <w:pPr>
-        <w:rPr>
-          <w:rFonts w:ascii="Arial" w:hAnsi="Arial" w:cs="Arial"/>
-        </w:rPr>
-      </w:pPr>
-    </w:p>
-    <w:p>
-      <w:pPr>
-        <w:rPr>
-          <w:rFonts w:ascii="Arial" w:hAnsi="Arial" w:cs="Arial"/>
-        </w:rPr>
-      </w:pPr>
-      <w:r>
-        <w:rPr>
-          <w:rFonts w:ascii="Arial" w:hAnsi="Arial" w:cs="Arial"/>
-        </w:rPr>
-        <w:t xml:space="preserve">Step by Step of all the actions I have taken with </w:t>
-      </w:r>
     </w:p>
     <w:p>
       <w:pPr>
         <w:pStyle w:val="ListParagraph"/>
         <w:numPr>
           <w:ilvl w:val="0"/>
-          <w:numId w:val="2"/>
+          <w:numId w:val="1"/>
         </w:numPr>
         <w:rPr>
           <w:rFonts w:ascii="Arial" w:hAnsi="Arial" w:cs="Arial"/>
-        </w:rPr>
-      </w:pPr>
-      <w:r>
-        <w:rPr>
-          <w:rFonts w:ascii="Arial" w:hAnsi="Arial" w:cs="Arial"/>
-        </w:rPr>
-        <w:t xml:space="preserve">Initial install of the necessary packages needed for QEMU virtualization: </w:t>
-      </w:r>
-    </w:p>
-    <w:p>
-      <w:pPr>
-        <w:pStyle w:val="ListParagraph"/>
-        <w:rPr>
-          <w:rFonts w:ascii="Arial" w:hAnsi="Arial" w:cs="Arial"/>
-        </w:rPr>
-      </w:pPr>
-    </w:p>
-    <w:p>
-      <w:pPr>
-        <w:pStyle w:val="ListParagraph"/>
-        <w:shd w:val="clear" w:color="auto" w:fill="F1F1F1"/>
-        <w:tabs>
-          <w:tab w:val="left" w:pos="916"/>
-          <w:tab w:val="left" w:pos="1832"/>
-          <w:tab w:val="left" w:pos="2748"/>
-          <w:tab w:val="left" w:pos="3664"/>
-          <w:tab w:val="left" w:pos="4580"/>
-          <w:tab w:val="left" w:pos="5496"/>
-          <w:tab w:val="left" w:pos="6412"/>
-          <w:tab w:val="left" w:pos="7328"/>
-          <w:tab w:val="left" w:pos="8244"/>
-          <w:tab w:val="left" w:pos="9160"/>
-          <w:tab w:val="left" w:pos="10076"/>
-          <w:tab w:val="left" w:pos="10992"/>
-          <w:tab w:val="left" w:pos="11908"/>
-          <w:tab w:val="left" w:pos="12824"/>
-          <w:tab w:val="left" w:pos="13740"/>
-          <w:tab w:val="left" w:pos="14656"/>
-        </w:tabs>
-        <w:spacing w:before="360" w:after="0" w:line="240" w:lineRule="auto"/>
-        <w:rPr>
-          <w:rFonts w:ascii="Courier New" w:eastAsia="Times New Roman" w:hAnsi="Courier New" w:cs="Courier New"/>
-          <w:color w:val="222222"/>
-          <w:sz w:val="23"/>
-          <w:szCs w:val="23"/>
-          <w:lang w:eastAsia="en-NZ"/>
-        </w:rPr>
-      </w:pPr>
-      <w:proofErr w:type="spellStart"/>
-      <w:r>
-        <w:rPr>
-          <w:rFonts w:ascii="Courier New" w:eastAsia="Times New Roman" w:hAnsi="Courier New" w:cs="Courier New"/>
-          <w:color w:val="222222"/>
-          <w:sz w:val="23"/>
-          <w:szCs w:val="23"/>
-          <w:lang w:eastAsia="en-NZ"/>
-        </w:rPr>
-        <w:t>sudo</w:t>
-      </w:r>
-      <w:proofErr w:type="spellEnd"/>
-      <w:r>
-        <w:rPr>
-          <w:rFonts w:ascii="Courier New" w:eastAsia="Times New Roman" w:hAnsi="Courier New" w:cs="Courier New"/>
-          <w:color w:val="222222"/>
-          <w:sz w:val="23"/>
-          <w:szCs w:val="23"/>
-          <w:lang w:eastAsia="en-NZ"/>
-        </w:rPr>
-        <w:t xml:space="preserve"> apt-get install </w:t>
-      </w:r>
-      <w:proofErr w:type="spellStart"/>
-      <w:r>
-        <w:rPr>
-          <w:rFonts w:ascii="Courier New" w:eastAsia="Times New Roman" w:hAnsi="Courier New" w:cs="Courier New"/>
-          <w:color w:val="222222"/>
-          <w:sz w:val="23"/>
-          <w:szCs w:val="23"/>
-          <w:lang w:eastAsia="en-NZ"/>
-        </w:rPr>
-        <w:t>qemu-kvm</w:t>
-      </w:r>
-      <w:proofErr w:type="spellEnd"/>
-      <w:r>
-        <w:rPr>
-          <w:rFonts w:ascii="Courier New" w:eastAsia="Times New Roman" w:hAnsi="Courier New" w:cs="Courier New"/>
-          <w:color w:val="222222"/>
-          <w:sz w:val="23"/>
-          <w:szCs w:val="23"/>
-          <w:lang w:eastAsia="en-NZ"/>
-        </w:rPr>
-        <w:t xml:space="preserve"> </w:t>
-      </w:r>
-      <w:proofErr w:type="spellStart"/>
-      <w:r>
-        <w:rPr>
-          <w:rFonts w:ascii="Courier New" w:eastAsia="Times New Roman" w:hAnsi="Courier New" w:cs="Courier New"/>
-          <w:color w:val="222222"/>
-          <w:sz w:val="23"/>
-          <w:szCs w:val="23"/>
-          <w:lang w:eastAsia="en-NZ"/>
-        </w:rPr>
-        <w:t>qemu</w:t>
-      </w:r>
-      <w:proofErr w:type="spellEnd"/>
-      <w:r>
-        <w:rPr>
-          <w:rFonts w:ascii="Courier New" w:eastAsia="Times New Roman" w:hAnsi="Courier New" w:cs="Courier New"/>
-          <w:color w:val="222222"/>
-          <w:sz w:val="23"/>
-          <w:szCs w:val="23"/>
-          <w:lang w:eastAsia="en-NZ"/>
-        </w:rPr>
-        <w:t xml:space="preserve"> </w:t>
-      </w:r>
-      <w:proofErr w:type="spellStart"/>
-      <w:r>
-        <w:rPr>
-          <w:rFonts w:ascii="Courier New" w:eastAsia="Times New Roman" w:hAnsi="Courier New" w:cs="Courier New"/>
-          <w:color w:val="222222"/>
-          <w:sz w:val="23"/>
-          <w:szCs w:val="23"/>
-          <w:lang w:eastAsia="en-NZ"/>
-        </w:rPr>
-        <w:t>virt</w:t>
-      </w:r>
-      <w:proofErr w:type="spellEnd"/>
-      <w:r>
-        <w:rPr>
-          <w:rFonts w:ascii="Courier New" w:eastAsia="Times New Roman" w:hAnsi="Courier New" w:cs="Courier New"/>
-          <w:color w:val="222222"/>
-          <w:sz w:val="23"/>
-          <w:szCs w:val="23"/>
-          <w:lang w:eastAsia="en-NZ"/>
-        </w:rPr>
-        <w:t xml:space="preserve">-manager </w:t>
-      </w:r>
-      <w:proofErr w:type="spellStart"/>
-      <w:r>
-        <w:rPr>
-          <w:rFonts w:ascii="Courier New" w:eastAsia="Times New Roman" w:hAnsi="Courier New" w:cs="Courier New"/>
-          <w:color w:val="222222"/>
-          <w:sz w:val="23"/>
-          <w:szCs w:val="23"/>
-          <w:lang w:eastAsia="en-NZ"/>
-        </w:rPr>
-        <w:t>virt</w:t>
-      </w:r>
-      <w:proofErr w:type="spellEnd"/>
-      <w:r>
-        <w:rPr>
-          <w:rFonts w:ascii="Courier New" w:eastAsia="Times New Roman" w:hAnsi="Courier New" w:cs="Courier New"/>
-          <w:color w:val="222222"/>
-          <w:sz w:val="23"/>
-          <w:szCs w:val="23"/>
-          <w:lang w:eastAsia="en-NZ"/>
-        </w:rPr>
-        <w:t xml:space="preserve">-viewer </w:t>
-      </w:r>
-      <w:proofErr w:type="spellStart"/>
-      <w:r>
-        <w:rPr>
-          <w:rFonts w:ascii="Courier New" w:eastAsia="Times New Roman" w:hAnsi="Courier New" w:cs="Courier New"/>
-          <w:color w:val="222222"/>
-          <w:sz w:val="23"/>
-          <w:szCs w:val="23"/>
-          <w:lang w:eastAsia="en-NZ"/>
-        </w:rPr>
-        <w:t>libvirt</w:t>
-      </w:r>
-      <w:proofErr w:type="spellEnd"/>
-      <w:r>
-        <w:rPr>
-          <w:rFonts w:ascii="Courier New" w:eastAsia="Times New Roman" w:hAnsi="Courier New" w:cs="Courier New"/>
-          <w:color w:val="222222"/>
-          <w:sz w:val="23"/>
-          <w:szCs w:val="23"/>
-          <w:lang w:eastAsia="en-NZ"/>
-        </w:rPr>
-        <w:t>-bin</w:t>
-      </w:r>
-    </w:p>
-    <w:p>
-      <w:pPr>
-        <w:pStyle w:val="ListParagraph"/>
-        <w:rPr>
-          <w:lang w:eastAsia="en-NZ"/>
-        </w:rPr>
-      </w:pPr>
+          <w:i/>
+          <w:iCs/>
+        </w:rPr>
+      </w:pPr>
+      <w:r>
+        <w:rPr>
+          <w:rFonts w:ascii="Arial" w:hAnsi="Arial" w:cs="Arial"/>
+          <w:i/>
+          <w:iCs/>
+        </w:rPr>
+        <w:t>sudo apt-get install qemu-utils -y</w:t>
+      </w:r>
     </w:p>
     <w:p>
       <w:pPr>
         <w:pStyle w:val="ListParagraph"/>
         <w:numPr>
           <w:ilvl w:val="0"/>
-          <w:numId w:val="2"/>
+          <w:numId w:val="1"/>
         </w:numPr>
         <w:rPr>
-          <w:lang w:eastAsia="en-NZ"/>
-        </w:rPr>
-      </w:pPr>
-      <w:r>
-        <w:rPr>
-          <w:lang w:eastAsia="en-NZ"/>
-        </w:rPr>
-        <w:t xml:space="preserve">Create an image with a virtual disk size of 5gb: </w:t>
-      </w:r>
-    </w:p>
-    <w:p>
-      <w:pPr>
-        <w:pStyle w:val="HTMLPreformatted"/>
-        <w:shd w:val="clear" w:color="auto" w:fill="F1F1F1"/>
-        <w:spacing w:before="360"/>
+          <w:rFonts w:ascii="Arial" w:hAnsi="Arial" w:cs="Arial"/>
+          <w:i/>
+          <w:iCs/>
+        </w:rPr>
+      </w:pPr>
+      <w:r>
+        <w:rPr>
+          <w:rFonts w:ascii="Arial" w:hAnsi="Arial" w:cs="Arial"/>
+          <w:i/>
+          <w:iCs/>
+        </w:rPr>
+        <w:t>sudo qemu-img create -f raw xenqemu.img 20G</w:t>
+      </w:r>
+    </w:p>
+    <w:p>
+      <w:pPr>
+        <w:pStyle w:val="ListParagraph"/>
+        <w:rPr>
+          <w:rFonts w:ascii="Arial" w:hAnsi="Arial" w:cs="Arial"/>
+        </w:rPr>
+      </w:pPr>
+    </w:p>
+    <w:p>
+      <w:pPr>
+        <w:pStyle w:val="ListParagraph"/>
+        <w:rPr>
+          <w:rFonts w:cstheme="minorHAnsi"/>
+        </w:rPr>
+      </w:pPr>
+      <w:r>
+        <w:rPr>
+          <w:rFonts w:cstheme="minorHAnsi"/>
+        </w:rPr>
+        <w:t>R</w:t>
+      </w:r>
+      <w:r>
+        <w:rPr>
+          <w:rFonts w:cstheme="minorHAnsi"/>
+        </w:rPr>
+        <w:t xml:space="preserve">unning the next </w:t>
+      </w:r>
+      <w:r>
+        <w:rPr>
+          <w:rFonts w:cstheme="minorHAnsi"/>
+        </w:rPr>
+        <w:t>command,</w:t>
+      </w:r>
+      <w:r>
+        <w:rPr>
+          <w:rFonts w:cstheme="minorHAnsi"/>
+        </w:rPr>
+        <w:t xml:space="preserve"> I discovered I needed to use Mobaxterm for the terminal connection because it gives me the ability to </w:t>
+      </w:r>
+      <w:proofErr w:type="gramStart"/>
+      <w:r>
+        <w:rPr>
+          <w:rFonts w:cstheme="minorHAnsi"/>
+        </w:rPr>
+        <w:t>open up</w:t>
+      </w:r>
+      <w:proofErr w:type="gramEnd"/>
+      <w:r>
+        <w:rPr>
+          <w:rFonts w:cstheme="minorHAnsi"/>
+        </w:rPr>
+        <w:t xml:space="preserve"> a UI window </w:t>
+      </w:r>
+    </w:p>
+    <w:p>
+      <w:pPr>
+        <w:pStyle w:val="ListParagraph"/>
+        <w:rPr>
+          <w:rFonts w:ascii="Arial" w:hAnsi="Arial" w:cs="Arial"/>
+        </w:rPr>
+      </w:pPr>
+    </w:p>
+    <w:p>
+      <w:pPr>
+        <w:pStyle w:val="ListParagraph"/>
+        <w:numPr>
+          <w:ilvl w:val="0"/>
+          <w:numId w:val="1"/>
+        </w:numPr>
+        <w:rPr>
+          <w:rFonts w:ascii="Arial" w:hAnsi="Arial" w:cs="Arial"/>
+          <w:i/>
+          <w:iCs/>
+        </w:rPr>
+      </w:pPr>
+      <w:r>
+        <w:rPr>
+          <w:rFonts w:ascii="Arial" w:hAnsi="Arial" w:cs="Arial"/>
+          <w:i/>
+          <w:iCs/>
+        </w:rPr>
+        <w:t>sudo qemu-system-x86_64 -m 4096 -hda xenqemu.img -cdrom /var/lib/xen/images/ubuntu-network/ubuntu-16.04.6-server-i386.iso</w:t>
+      </w:r>
+    </w:p>
+    <w:p>
+      <w:pPr>
         <w:ind w:left="720"/>
         <w:rPr>
-          <w:color w:val="222222"/>
-          <w:sz w:val="23"/>
-          <w:szCs w:val="23"/>
-        </w:rPr>
-      </w:pPr>
-      <w:proofErr w:type="spellStart"/>
-      <w:r>
-        <w:rPr>
-          <w:color w:val="222222"/>
-          <w:sz w:val="23"/>
-          <w:szCs w:val="23"/>
-        </w:rPr>
-        <w:t>qemu-img</w:t>
-      </w:r>
-      <w:proofErr w:type="spellEnd"/>
-      <w:r>
-        <w:rPr>
-          <w:color w:val="222222"/>
-          <w:sz w:val="23"/>
-          <w:szCs w:val="23"/>
-        </w:rPr>
-        <w:t xml:space="preserve"> create </w:t>
-      </w:r>
-      <w:proofErr w:type="spellStart"/>
-      <w:r>
-        <w:rPr>
-          <w:color w:val="222222"/>
-          <w:sz w:val="23"/>
-          <w:szCs w:val="23"/>
-        </w:rPr>
-        <w:t>ubuntu.img</w:t>
-      </w:r>
-      <w:proofErr w:type="spellEnd"/>
-      <w:r>
-        <w:rPr>
-          <w:color w:val="222222"/>
-          <w:sz w:val="23"/>
-          <w:szCs w:val="23"/>
+          <w:rFonts w:cstheme="minorHAnsi"/>
+        </w:rPr>
+      </w:pPr>
+      <w:r>
+        <w:rPr>
+          <w:rFonts w:cstheme="minorHAnsi"/>
+        </w:rPr>
+        <w:t>Username for QEMU install = ubuntu</w:t>
+      </w:r>
+    </w:p>
+    <w:p>
+      <w:pPr>
+        <w:ind w:left="720"/>
+        <w:rPr>
+          <w:rFonts w:cstheme="minorHAnsi"/>
+        </w:rPr>
+      </w:pPr>
+      <w:r>
+        <w:rPr>
+          <w:rFonts w:cstheme="minorHAnsi"/>
+        </w:rPr>
+        <w:t>Password for QEMU install = qemuubuntu</w:t>
+      </w:r>
+    </w:p>
+    <w:p>
+      <w:pPr>
+        <w:pStyle w:val="ListParagraph"/>
+        <w:numPr>
+          <w:ilvl w:val="0"/>
+          <w:numId w:val="1"/>
+        </w:numPr>
+        <w:rPr>
+          <w:rFonts w:ascii="Arial" w:hAnsi="Arial" w:cs="Arial"/>
+          <w:i/>
+          <w:iCs/>
+        </w:rPr>
+      </w:pPr>
+      <w:r>
+        <w:rPr>
+          <w:rFonts w:ascii="Arial" w:hAnsi="Arial" w:cs="Arial"/>
+          <w:i/>
+          <w:iCs/>
+        </w:rPr>
+        <w:t>qemu-img convert xenqemu.img -O raw newqemu.img</w:t>
+      </w:r>
+    </w:p>
+    <w:p>
+      <w:pPr>
+        <w:pStyle w:val="ListParagraph"/>
+        <w:numPr>
+          <w:ilvl w:val="0"/>
+          <w:numId w:val="1"/>
+        </w:numPr>
+        <w:rPr>
+          <w:rFonts w:ascii="Arial" w:hAnsi="Arial" w:cs="Arial"/>
+          <w:i/>
+          <w:iCs/>
+        </w:rPr>
+      </w:pPr>
+      <w:r>
+        <w:rPr>
+          <w:rFonts w:ascii="Arial" w:hAnsi="Arial" w:cs="Arial"/>
+          <w:i/>
+          <w:iCs/>
+        </w:rPr>
+        <w:t>sudo lvcreate -L 30G -n qemuxen /dev/IN720AnthonyUbuntu-vg</w:t>
+      </w:r>
+    </w:p>
+    <w:p>
+      <w:pPr>
+        <w:pStyle w:val="ListParagraph"/>
+        <w:numPr>
+          <w:ilvl w:val="0"/>
+          <w:numId w:val="1"/>
+        </w:numPr>
+        <w:rPr>
+          <w:rFonts w:ascii="Arial" w:hAnsi="Arial" w:cs="Arial"/>
+          <w:i/>
+          <w:iCs/>
+        </w:rPr>
+      </w:pPr>
+      <w:r>
+        <w:rPr>
+          <w:rFonts w:ascii="Arial" w:hAnsi="Arial" w:cs="Arial"/>
+          <w:i/>
+          <w:iCs/>
+        </w:rPr>
+        <w:t>sudo dd if=newqemu.img of=/dev/IN720AnthonyUbuntu-vg/qemuxen</w:t>
+      </w:r>
+    </w:p>
+    <w:p>
+      <w:pPr>
+        <w:pStyle w:val="ListParagraph"/>
+        <w:numPr>
+          <w:ilvl w:val="0"/>
+          <w:numId w:val="1"/>
+        </w:numPr>
+        <w:rPr>
+          <w:rFonts w:ascii="Arial" w:hAnsi="Arial" w:cs="Arial"/>
+          <w:i/>
+          <w:iCs/>
+        </w:rPr>
+      </w:pPr>
+      <w:r>
+        <w:rPr>
+          <w:rFonts w:ascii="Arial" w:hAnsi="Arial" w:cs="Arial"/>
+          <w:i/>
+          <w:iCs/>
+        </w:rPr>
+        <w:t xml:space="preserve">sudo cp </w:t>
+      </w:r>
+      <w:proofErr w:type="gramStart"/>
+      <w:r>
+        <w:rPr>
+          <w:rFonts w:ascii="Arial" w:hAnsi="Arial" w:cs="Arial"/>
+          <w:i/>
+          <w:iCs/>
+        </w:rPr>
+        <w:t>xlexample.pvlinux</w:t>
+      </w:r>
+      <w:proofErr w:type="gramEnd"/>
+      <w:r>
+        <w:rPr>
+          <w:rFonts w:ascii="Arial" w:hAnsi="Arial" w:cs="Arial"/>
+          <w:i/>
+          <w:iCs/>
+        </w:rPr>
+        <w:t xml:space="preserve"> qemu.cfg</w:t>
+      </w:r>
+    </w:p>
+    <w:p>
+      <w:pPr>
+        <w:pStyle w:val="ListParagraph"/>
+        <w:numPr>
+          <w:ilvl w:val="0"/>
+          <w:numId w:val="1"/>
+        </w:numPr>
+        <w:rPr>
+          <w:rFonts w:ascii="Arial" w:hAnsi="Arial" w:cs="Arial"/>
+          <w:i/>
+          <w:iCs/>
+        </w:rPr>
+      </w:pPr>
+      <w:r>
+        <w:rPr>
+          <w:rFonts w:ascii="Arial" w:hAnsi="Arial" w:cs="Arial"/>
+          <w:i/>
+          <w:iCs/>
+        </w:rPr>
+        <w:t>sudo vim /etc/xen/qemu.cfg</w:t>
+      </w:r>
+    </w:p>
+    <w:p>
+      <w:pPr>
+        <w:ind w:left="720"/>
+        <w:rPr>
+          <w:rFonts w:ascii="Arial" w:hAnsi="Arial" w:cs="Arial"/>
+        </w:rPr>
+      </w:pPr>
+      <w:r>
+        <w:rPr>
+          <w:rFonts w:ascii="Arial" w:hAnsi="Arial" w:cs="Arial"/>
+        </w:rPr>
+        <w:t>Changes that had to be made in the qemu configuration file:</w:t>
+      </w:r>
+    </w:p>
+    <w:p>
+      <w:pPr>
+        <w:ind w:left="720"/>
+        <w:rPr>
+          <w:rFonts w:ascii="Arial" w:hAnsi="Arial" w:cs="Arial"/>
+        </w:rPr>
+      </w:pPr>
+      <w:r>
+        <w:rPr>
+          <w:rFonts w:ascii="Arial" w:hAnsi="Arial" w:cs="Arial"/>
+        </w:rPr>
+        <w:t>comment out</w:t>
+      </w:r>
+      <w:r>
+        <w:rPr>
+          <w:rFonts w:ascii="Arial" w:hAnsi="Arial" w:cs="Arial"/>
+        </w:rPr>
+        <w:t xml:space="preserve"> the line with</w:t>
+      </w:r>
+      <w:r>
+        <w:rPr>
+          <w:rFonts w:ascii="Arial" w:hAnsi="Arial" w:cs="Arial"/>
         </w:rPr>
         <w:t xml:space="preserve"> </w:t>
       </w:r>
       <w:r>
         <w:rPr>
-          <w:color w:val="222222"/>
-          <w:sz w:val="23"/>
-          <w:szCs w:val="23"/>
-        </w:rPr>
-        <w:t>5</w:t>
-      </w:r>
-      <w:r>
-        <w:rPr>
-          <w:color w:val="222222"/>
-          <w:sz w:val="23"/>
-          <w:szCs w:val="23"/>
-        </w:rPr>
-        <w:t>G</w:t>
+          <w:rFonts w:ascii="Arial" w:hAnsi="Arial" w:cs="Arial"/>
+        </w:rPr>
+        <w:t>‘</w:t>
+      </w:r>
+      <w:r>
+        <w:rPr>
+          <w:rFonts w:ascii="Arial" w:hAnsi="Arial" w:cs="Arial"/>
+        </w:rPr>
+        <w:t>kernel</w:t>
+      </w:r>
+      <w:r>
+        <w:rPr>
+          <w:rFonts w:ascii="Arial" w:hAnsi="Arial" w:cs="Arial"/>
+        </w:rPr>
+        <w:t>’</w:t>
+      </w:r>
+      <w:r>
+        <w:rPr>
+          <w:rFonts w:ascii="Arial" w:hAnsi="Arial" w:cs="Arial"/>
+        </w:rPr>
+        <w:t xml:space="preserve">, </w:t>
+      </w:r>
+      <w:r>
+        <w:rPr>
+          <w:rFonts w:ascii="Arial" w:hAnsi="Arial" w:cs="Arial"/>
+        </w:rPr>
+        <w:t>change disk to '/dev/</w:t>
+      </w:r>
+      <w:r>
+        <w:rPr>
+          <w:rFonts w:ascii="Arial" w:hAnsi="Arial" w:cs="Arial"/>
+        </w:rPr>
+        <w:t>IN720UbuntuAnthony-vg</w:t>
+      </w:r>
+      <w:r>
+        <w:rPr>
+          <w:rFonts w:ascii="Arial" w:hAnsi="Arial" w:cs="Arial"/>
+        </w:rPr>
+        <w:t>/</w:t>
+      </w:r>
+      <w:proofErr w:type="gramStart"/>
+      <w:r>
+        <w:rPr>
+          <w:rFonts w:ascii="Arial" w:hAnsi="Arial" w:cs="Arial"/>
+        </w:rPr>
+        <w:t>qemuxen,raw</w:t>
+      </w:r>
+      <w:proofErr w:type="gramEnd"/>
+      <w:r>
+        <w:rPr>
+          <w:rFonts w:ascii="Arial" w:hAnsi="Arial" w:cs="Arial"/>
+        </w:rPr>
+        <w:t>,xvda,rw'</w:t>
+      </w:r>
+      <w:r>
+        <w:rPr>
+          <w:rFonts w:ascii="Arial" w:hAnsi="Arial" w:cs="Arial"/>
+        </w:rPr>
+        <w:t>, so it reads this volume group for the active disk.</w:t>
       </w:r>
     </w:p>
     <w:p>
       <w:pPr>
         <w:ind w:left="720"/>
         <w:rPr>
-          <w:lang w:eastAsia="en-NZ"/>
+          <w:rFonts w:ascii="Arial" w:hAnsi="Arial" w:cs="Arial"/>
         </w:rPr>
       </w:pPr>
     </w:p>
@@ -368,11 +493,38 @@
       <w:pPr>
         <w:ind w:left="720"/>
         <w:rPr>
-          <w:lang w:eastAsia="en-NZ"/>
-        </w:rPr>
-      </w:pPr>
-      <w:bookmarkStart w:id="0" w:name="_GoBack"/>
-      <w:bookmarkEnd w:id="0"/>
+          <w:rFonts w:ascii="Arial" w:hAnsi="Arial" w:cs="Arial"/>
+        </w:rPr>
+      </w:pPr>
+    </w:p>
+    <w:p>
+      <w:pPr>
+        <w:pStyle w:val="Heading2"/>
+      </w:pPr>
+      <w:r>
+        <w:t>QEMU versus KVM</w:t>
+      </w:r>
+    </w:p>
+    <w:p/>
+    <w:p>
+      <w:r>
+        <w:t xml:space="preserve">QEMU is a ‘quick emulator’ which runs on top of already existing software and uses a virtual computer to run, where as KVM runs on </w:t>
+      </w:r>
+      <w:r>
+        <w:t>physical</w:t>
+      </w:r>
+      <w:r>
+        <w:t xml:space="preserve"> hardware of the machine</w:t>
+      </w:r>
+      <w:r>
+        <w:t xml:space="preserve">, allowing </w:t>
+      </w:r>
+      <w:r>
+        <w:t>virtual</w:t>
+      </w:r>
+      <w:r>
+        <w:t xml:space="preserve"> machines to access raw unaffected processing power with out any latency.</w:t>
+      </w:r>
     </w:p>
     <w:sectPr>
       <w:pgSz w:w="11906" w:h="16838"/>
@@ -387,188 +539,119 @@
 <file path=word/numbering.xml><?xml version="1.0" encoding="utf-8"?>
 <w:numbering xmlns:wpc="http://schemas.microsoft.com/office/word/2010/wordprocessingCanvas" xmlns:cx="http://schemas.microsoft.com/office/drawing/2014/chartex" xmlns:cx1="http://schemas.microsoft.com/office/drawing/2015/9/8/chartex" xmlns:cx2="http://schemas.microsoft.com/office/drawing/2015/10/21/chartex" xmlns:cx3="http://schemas.microsoft.com/office/drawing/2016/5/9/chartex" xmlns:cx4="http://schemas.microsoft.com/office/drawing/2016/5/10/chartex" xmlns:cx5="http://schemas.microsoft.com/office/drawing/2016/5/11/chartex" xmlns:cx6="http://schemas.microsoft.com/office/drawing/2016/5/12/chartex" xmlns:cx7="http://schemas.microsoft.com/office/drawing/2016/5/13/chartex" xmlns:cx8="http://schemas.microsoft.com/office/drawing/2016/5/14/chartex" xmlns:mc="http://schemas.openxmlformats.org/markup-compatibility/2006" xmlns:aink="http://schemas.microsoft.com/office/drawing/2016/ink" xmlns:am3d="http://schemas.microsoft.com/office/drawing/2017/model3d" xmlns:o="urn:schemas-microsoft-com:office:office" xmlns:r="http://schemas.openxmlformats.org/officeDocument/2006/relationships" xmlns:m="http://schemas.openxmlformats.org/officeDocument/2006/math" xmlns:v="urn:schemas-microsoft-com:vml" xmlns:wp14="http://schemas.microsoft.com/office/word/2010/wordprocessingDrawing" xmlns:wp="http://schemas.openxmlformats.org/drawingml/2006/wordprocessingDrawing" xmlns:w10="urn:schemas-microsoft-com:office:word" xmlns:w="http://schemas.openxmlformats.org/wordprocessingml/2006/main" xmlns:w14="http://schemas.microsoft.com/office/word/2010/wordml" xmlns:w15="http://schemas.microsoft.com/office/word/2012/wordml" xmlns:w16cid="http://schemas.microsoft.com/office/word/2016/wordml/cid" xmlns:w16se="http://schemas.microsoft.com/office/word/2015/wordml/symex" xmlns:wpg="http://schemas.microsoft.com/office/word/2010/wordprocessingGroup" xmlns:wpi="http://schemas.microsoft.com/office/word/2010/wordprocessingInk" xmlns:wne="http://schemas.microsoft.com/office/word/2006/wordml" xmlns:wps="http://schemas.microsoft.com/office/word/2010/wordprocessingShape" mc:Ignorable="w14 w15 w16se w16cid wp14">
   <w:abstractNum w:abstractNumId="0" w15:restartNumberingAfterBreak="0">
-    <w:nsid w:val="172C364C"/>
+    <w:nsid w:val="0F14286B"/>
     <w:multiLevelType w:val="hybridMultilevel"/>
-    <w:tmpl w:val="74EE55C8"/>
-    <w:lvl w:ilvl="0" w:tplc="1409000F">
-      <w:start w:val="1"/>
-      <w:numFmt w:val="decimal"/>
-      <w:lvlText w:val="%1."/>
+    <w:tmpl w:val="2C7E62A2"/>
+    <w:lvl w:ilvl="0" w:tplc="697C3824">
+      <w:numFmt w:val="bullet"/>
+      <w:lvlText w:val="-"/>
       <w:lvlJc w:val="left"/>
       <w:pPr>
         <w:ind w:left="720" w:hanging="360"/>
       </w:pPr>
       <w:rPr>
-        <w:rFonts w:hint="default"/>
+        <w:rFonts w:ascii="Arial" w:eastAsiaTheme="minorHAnsi" w:hAnsi="Arial" w:cs="Arial" w:hint="default"/>
       </w:rPr>
     </w:lvl>
-    <w:lvl w:ilvl="1" w:tplc="14090019" w:tentative="1">
+    <w:lvl w:ilvl="1" w:tplc="14090003">
       <w:start w:val="1"/>
-      <w:numFmt w:val="lowerLetter"/>
-      <w:lvlText w:val="%2."/>
+      <w:numFmt w:val="bullet"/>
+      <w:lvlText w:val="o"/>
       <w:lvlJc w:val="left"/>
       <w:pPr>
         <w:ind w:left="1440" w:hanging="360"/>
       </w:pPr>
-    </w:lvl>
-    <w:lvl w:ilvl="2" w:tplc="1409001B" w:tentative="1">
-      <w:start w:val="1"/>
-      <w:numFmt w:val="lowerRoman"/>
-      <w:lvlText w:val="%3."/>
-      <w:lvlJc w:val="right"/>
-      <w:pPr>
-        <w:ind w:left="2160" w:hanging="180"/>
-      </w:pPr>
-    </w:lvl>
-    <w:lvl w:ilvl="3" w:tplc="1409000F" w:tentative="1">
-      <w:start w:val="1"/>
-      <w:numFmt w:val="decimal"/>
-      <w:lvlText w:val="%4."/>
-      <w:lvlJc w:val="left"/>
-      <w:pPr>
-        <w:ind w:left="2880" w:hanging="360"/>
-      </w:pPr>
-    </w:lvl>
-    <w:lvl w:ilvl="4" w:tplc="14090019" w:tentative="1">
-      <w:start w:val="1"/>
-      <w:numFmt w:val="lowerLetter"/>
-      <w:lvlText w:val="%5."/>
-      <w:lvlJc w:val="left"/>
-      <w:pPr>
-        <w:ind w:left="3600" w:hanging="360"/>
-      </w:pPr>
-    </w:lvl>
-    <w:lvl w:ilvl="5" w:tplc="1409001B" w:tentative="1">
-      <w:start w:val="1"/>
-      <w:numFmt w:val="lowerRoman"/>
-      <w:lvlText w:val="%6."/>
-      <w:lvlJc w:val="right"/>
-      <w:pPr>
-        <w:ind w:left="4320" w:hanging="180"/>
-      </w:pPr>
-    </w:lvl>
-    <w:lvl w:ilvl="6" w:tplc="1409000F" w:tentative="1">
-      <w:start w:val="1"/>
-      <w:numFmt w:val="decimal"/>
-      <w:lvlText w:val="%7."/>
-      <w:lvlJc w:val="left"/>
-      <w:pPr>
-        <w:ind w:left="5040" w:hanging="360"/>
-      </w:pPr>
-    </w:lvl>
-    <w:lvl w:ilvl="7" w:tplc="14090019" w:tentative="1">
-      <w:start w:val="1"/>
-      <w:numFmt w:val="lowerLetter"/>
-      <w:lvlText w:val="%8."/>
-      <w:lvlJc w:val="left"/>
-      <w:pPr>
-        <w:ind w:left="5760" w:hanging="360"/>
-      </w:pPr>
-    </w:lvl>
-    <w:lvl w:ilvl="8" w:tplc="1409001B" w:tentative="1">
-      <w:start w:val="1"/>
-      <w:numFmt w:val="lowerRoman"/>
-      <w:lvlText w:val="%9."/>
-      <w:lvlJc w:val="right"/>
-      <w:pPr>
-        <w:ind w:left="6480" w:hanging="180"/>
-      </w:pPr>
-    </w:lvl>
-  </w:abstractNum>
-  <w:abstractNum w:abstractNumId="1" w15:restartNumberingAfterBreak="0">
-    <w:nsid w:val="1D3359FF"/>
-    <w:multiLevelType w:val="hybridMultilevel"/>
-    <w:tmpl w:val="3782F658"/>
-    <w:lvl w:ilvl="0" w:tplc="1409000F">
-      <w:start w:val="1"/>
-      <w:numFmt w:val="decimal"/>
-      <w:lvlText w:val="%1."/>
-      <w:lvlJc w:val="left"/>
-      <w:pPr>
-        <w:ind w:left="720" w:hanging="360"/>
-      </w:pPr>
       <w:rPr>
-        <w:rFonts w:hint="default"/>
+        <w:rFonts w:ascii="Courier New" w:hAnsi="Courier New" w:cs="Courier New" w:hint="default"/>
       </w:rPr>
     </w:lvl>
-    <w:lvl w:ilvl="1" w:tplc="14090019">
+    <w:lvl w:ilvl="2" w:tplc="14090005">
       <w:start w:val="1"/>
-      <w:numFmt w:val="lowerLetter"/>
-      <w:lvlText w:val="%2."/>
+      <w:numFmt w:val="bullet"/>
+      <w:lvlText w:val=""/>
       <w:lvlJc w:val="left"/>
       <w:pPr>
-        <w:ind w:left="1440" w:hanging="360"/>
-      </w:pPr>
+        <w:ind w:left="2160" w:hanging="360"/>
+      </w:pPr>
+      <w:rPr>
+        <w:rFonts w:ascii="Wingdings" w:hAnsi="Wingdings" w:hint="default"/>
+      </w:rPr>
     </w:lvl>
-    <w:lvl w:ilvl="2" w:tplc="1409001B">
+    <w:lvl w:ilvl="3" w:tplc="14090001" w:tentative="1">
       <w:start w:val="1"/>
-      <w:numFmt w:val="lowerRoman"/>
-      <w:lvlText w:val="%3."/>
-      <w:lvlJc w:val="right"/>
-      <w:pPr>
-        <w:ind w:left="2160" w:hanging="180"/>
-      </w:pPr>
+      <w:numFmt w:val="bullet"/>
+      <w:lvlText w:val=""/>
+      <w:lvlJc w:val="left"/>
+      <w:pPr>
+        <w:ind w:left="2880" w:hanging="360"/>
+      </w:pPr>
+      <w:rPr>
+        <w:rFonts w:ascii="Symbol" w:hAnsi="Symbol" w:hint="default"/>
+      </w:rPr>
     </w:lvl>
-    <w:lvl w:ilvl="3" w:tplc="1409000F" w:tentative="1">
+    <w:lvl w:ilvl="4" w:tplc="14090003" w:tentative="1">
       <w:start w:val="1"/>
-      <w:numFmt w:val="decimal"/>
-      <w:lvlText w:val="%4."/>
+      <w:numFmt w:val="bullet"/>
+      <w:lvlText w:val="o"/>
       <w:lvlJc w:val="left"/>
       <w:pPr>
-        <w:ind w:left="2880" w:hanging="360"/>
-      </w:pPr>
+        <w:ind w:left="3600" w:hanging="360"/>
+      </w:pPr>
+      <w:rPr>
+        <w:rFonts w:ascii="Courier New" w:hAnsi="Courier New" w:cs="Courier New" w:hint="default"/>
+      </w:rPr>
     </w:lvl>
-    <w:lvl w:ilvl="4" w:tplc="14090019" w:tentative="1">
+    <w:lvl w:ilvl="5" w:tplc="14090005" w:tentative="1">
       <w:start w:val="1"/>
-      <w:numFmt w:val="lowerLetter"/>
-      <w:lvlText w:val="%5."/>
+      <w:numFmt w:val="bullet"/>
+      <w:lvlText w:val=""/>
       <w:lvlJc w:val="left"/>
       <w:pPr>
-        <w:ind w:left="3600" w:hanging="360"/>
-      </w:pPr>
+        <w:ind w:left="4320" w:hanging="360"/>
+      </w:pPr>
+      <w:rPr>
+        <w:rFonts w:ascii="Wingdings" w:hAnsi="Wingdings" w:hint="default"/>
+      </w:rPr>
     </w:lvl>
-    <w:lvl w:ilvl="5" w:tplc="1409001B" w:tentative="1">
+    <w:lvl w:ilvl="6" w:tplc="14090001" w:tentative="1">
       <w:start w:val="1"/>
-      <w:numFmt w:val="lowerRoman"/>
-      <w:lvlText w:val="%6."/>
-      <w:lvlJc w:val="right"/>
-      <w:pPr>
-        <w:ind w:left="4320" w:hanging="180"/>
-      </w:pPr>
+      <w:numFmt w:val="bullet"/>
+      <w:lvlText w:val=""/>
+      <w:lvlJc w:val="left"/>
+      <w:pPr>
+        <w:ind w:left="5040" w:hanging="360"/>
+      </w:pPr>
+      <w:rPr>
+        <w:rFonts w:ascii="Symbol" w:hAnsi="Symbol" w:hint="default"/>
+      </w:rPr>
     </w:lvl>
-    <w:lvl w:ilvl="6" w:tplc="1409000F" w:tentative="1">
+    <w:lvl w:ilvl="7" w:tplc="14090003" w:tentative="1">
       <w:start w:val="1"/>
-      <w:numFmt w:val="decimal"/>
-      <w:lvlText w:val="%7."/>
+      <w:numFmt w:val="bullet"/>
+      <w:lvlText w:val="o"/>
       <w:lvlJc w:val="left"/>
       <w:pPr>
-        <w:ind w:left="5040" w:hanging="360"/>
-      </w:pPr>
+        <w:ind w:left="5760" w:hanging="360"/>
+      </w:pPr>
+      <w:rPr>
+        <w:rFonts w:ascii="Courier New" w:hAnsi="Courier New" w:cs="Courier New" w:hint="default"/>
+      </w:rPr>
     </w:lvl>
-    <w:lvl w:ilvl="7" w:tplc="14090019" w:tentative="1">
+    <w:lvl w:ilvl="8" w:tplc="14090005" w:tentative="1">
       <w:start w:val="1"/>
-      <w:numFmt w:val="lowerLetter"/>
-      <w:lvlText w:val="%8."/>
+      <w:numFmt w:val="bullet"/>
+      <w:lvlText w:val=""/>
       <w:lvlJc w:val="left"/>
       <w:pPr>
-        <w:ind w:left="5760" w:hanging="360"/>
-      </w:pPr>
-    </w:lvl>
-    <w:lvl w:ilvl="8" w:tplc="1409001B" w:tentative="1">
-      <w:start w:val="1"/>
-      <w:numFmt w:val="lowerRoman"/>
-      <w:lvlText w:val="%9."/>
-      <w:lvlJc w:val="right"/>
-      <w:pPr>
-        <w:ind w:left="6480" w:hanging="180"/>
-      </w:pPr>
+        <w:ind w:left="6480" w:hanging="360"/>
+      </w:pPr>
+      <w:rPr>
+        <w:rFonts w:ascii="Wingdings" w:hAnsi="Wingdings" w:hint="default"/>
+      </w:rPr>
     </w:lvl>
   </w:abstractNum>
   <w:num w:numId="1">
     <w:abstractNumId w:val="0"/>
-  </w:num>
-  <w:num w:numId="2">
-    <w:abstractNumId w:val="1"/>
   </w:num>
 </w:numbering>
 </file>
@@ -696,6 +779,7 @@
     <w:lsdException w:name="HTML Sample" w:semiHidden="1" w:unhideWhenUsed="1"/>
     <w:lsdException w:name="HTML Typewriter" w:semiHidden="1" w:unhideWhenUsed="1"/>
     <w:lsdException w:name="HTML Variable" w:semiHidden="1" w:unhideWhenUsed="1"/>
+    <w:lsdException w:name="Normal Table" w:semiHidden="1" w:unhideWhenUsed="1"/>
     <w:lsdException w:name="annotation subject" w:semiHidden="1" w:unhideWhenUsed="1"/>
     <w:lsdException w:name="No List" w:semiHidden="1" w:unhideWhenUsed="1"/>
     <w:lsdException w:name="Outline List 1" w:semiHidden="1" w:unhideWhenUsed="1"/>
@@ -742,8 +826,10 @@
     <w:lsdException w:name="Table Subtle 2" w:semiHidden="1" w:unhideWhenUsed="1"/>
     <w:lsdException w:name="Table Web 1" w:semiHidden="1" w:unhideWhenUsed="1"/>
     <w:lsdException w:name="Table Web 2" w:semiHidden="1" w:unhideWhenUsed="1"/>
+    <w:lsdException w:name="Table Web 3" w:semiHidden="1" w:unhideWhenUsed="1"/>
     <w:lsdException w:name="Balloon Text" w:semiHidden="1" w:unhideWhenUsed="1"/>
     <w:lsdException w:name="Table Grid" w:uiPriority="39"/>
+    <w:lsdException w:name="Table Theme" w:semiHidden="1" w:unhideWhenUsed="1"/>
     <w:lsdException w:name="Placeholder Text" w:semiHidden="1"/>
     <w:lsdException w:name="No Spacing" w:uiPriority="1" w:qFormat="1"/>
     <w:lsdException w:name="Light Shading" w:uiPriority="60"/>
@@ -970,6 +1056,49 @@
     <w:name w:val="Normal"/>
     <w:qFormat/>
   </w:style>
+  <w:style w:type="paragraph" w:styleId="Heading1">
+    <w:name w:val="heading 1"/>
+    <w:basedOn w:val="Normal"/>
+    <w:next w:val="Normal"/>
+    <w:link w:val="Heading1Char"/>
+    <w:uiPriority w:val="9"/>
+    <w:qFormat/>
+    <w:rsid w:val="00713422"/>
+    <w:pPr>
+      <w:keepNext/>
+      <w:keepLines/>
+      <w:spacing w:before="240" w:after="0"/>
+      <w:outlineLvl w:val="0"/>
+    </w:pPr>
+    <w:rPr>
+      <w:rFonts w:asciiTheme="majorHAnsi" w:eastAsiaTheme="majorEastAsia" w:hAnsiTheme="majorHAnsi" w:cstheme="majorBidi"/>
+      <w:color w:val="2F5496" w:themeColor="accent1" w:themeShade="BF"/>
+      <w:sz w:val="32"/>
+      <w:szCs w:val="32"/>
+    </w:rPr>
+  </w:style>
+  <w:style w:type="paragraph" w:styleId="Heading2">
+    <w:name w:val="heading 2"/>
+    <w:basedOn w:val="Normal"/>
+    <w:next w:val="Normal"/>
+    <w:link w:val="Heading2Char"/>
+    <w:uiPriority w:val="9"/>
+    <w:unhideWhenUsed/>
+    <w:qFormat/>
+    <w:rsid w:val="008E5CB2"/>
+    <w:pPr>
+      <w:keepNext/>
+      <w:keepLines/>
+      <w:spacing w:before="40" w:after="0"/>
+      <w:outlineLvl w:val="1"/>
+    </w:pPr>
+    <w:rPr>
+      <w:rFonts w:asciiTheme="majorHAnsi" w:eastAsiaTheme="majorEastAsia" w:hAnsiTheme="majorHAnsi" w:cstheme="majorBidi"/>
+      <w:color w:val="2F5496" w:themeColor="accent1" w:themeShade="BF"/>
+      <w:sz w:val="26"/>
+      <w:szCs w:val="26"/>
+    </w:rPr>
+  </w:style>
   <w:style w:type="character" w:default="1" w:styleId="DefaultParagraphFont">
     <w:name w:val="Default Paragraph Font"/>
     <w:uiPriority w:val="1"/>
@@ -1002,72 +1131,59 @@
     <w:basedOn w:val="Normal"/>
     <w:uiPriority w:val="34"/>
     <w:qFormat/>
-    <w:rsid w:val="00AD67C3"/>
+    <w:rsid w:val="00C22613"/>
     <w:pPr>
       <w:ind w:left="720"/>
       <w:contextualSpacing/>
     </w:pPr>
   </w:style>
-  <w:style w:type="paragraph" w:styleId="HTMLPreformatted">
-    <w:name w:val="HTML Preformatted"/>
-    <w:basedOn w:val="Normal"/>
-    <w:link w:val="HTMLPreformattedChar"/>
-    <w:uiPriority w:val="99"/>
-    <w:semiHidden/>
-    <w:unhideWhenUsed/>
-    <w:rsid w:val="00AD67C3"/>
-    <w:pPr>
-      <w:tabs>
-        <w:tab w:val="left" w:pos="916"/>
-        <w:tab w:val="left" w:pos="1832"/>
-        <w:tab w:val="left" w:pos="2748"/>
-        <w:tab w:val="left" w:pos="3664"/>
-        <w:tab w:val="left" w:pos="4580"/>
-        <w:tab w:val="left" w:pos="5496"/>
-        <w:tab w:val="left" w:pos="6412"/>
-        <w:tab w:val="left" w:pos="7328"/>
-        <w:tab w:val="left" w:pos="8244"/>
-        <w:tab w:val="left" w:pos="9160"/>
-        <w:tab w:val="left" w:pos="10076"/>
-        <w:tab w:val="left" w:pos="10992"/>
-        <w:tab w:val="left" w:pos="11908"/>
-        <w:tab w:val="left" w:pos="12824"/>
-        <w:tab w:val="left" w:pos="13740"/>
-        <w:tab w:val="left" w:pos="14656"/>
-      </w:tabs>
-      <w:spacing w:after="0" w:line="240" w:lineRule="auto"/>
-    </w:pPr>
-    <w:rPr>
-      <w:rFonts w:ascii="Courier New" w:eastAsia="Times New Roman" w:hAnsi="Courier New" w:cs="Courier New"/>
-      <w:sz w:val="20"/>
-      <w:szCs w:val="20"/>
-      <w:lang w:eastAsia="en-NZ"/>
-    </w:rPr>
-  </w:style>
-  <w:style w:type="character" w:customStyle="1" w:styleId="HTMLPreformattedChar">
-    <w:name w:val="HTML Preformatted Char"/>
-    <w:basedOn w:val="DefaultParagraphFont"/>
-    <w:link w:val="HTMLPreformatted"/>
-    <w:uiPriority w:val="99"/>
-    <w:semiHidden/>
-    <w:rsid w:val="00AD67C3"/>
-    <w:rPr>
-      <w:rFonts w:ascii="Courier New" w:eastAsia="Times New Roman" w:hAnsi="Courier New" w:cs="Courier New"/>
-      <w:sz w:val="20"/>
-      <w:szCs w:val="20"/>
-      <w:lang w:eastAsia="en-NZ"/>
-    </w:rPr>
-  </w:style>
   <w:style w:type="character" w:styleId="Hyperlink">
     <w:name w:val="Hyperlink"/>
     <w:basedOn w:val="DefaultParagraphFont"/>
     <w:uiPriority w:val="99"/>
+    <w:unhideWhenUsed/>
+    <w:rsid w:val="006C2AF8"/>
+    <w:rPr>
+      <w:color w:val="0563C1" w:themeColor="hyperlink"/>
+      <w:u w:val="single"/>
+    </w:rPr>
+  </w:style>
+  <w:style w:type="character" w:styleId="UnresolvedMention">
+    <w:name w:val="Unresolved Mention"/>
+    <w:basedOn w:val="DefaultParagraphFont"/>
+    <w:uiPriority w:val="99"/>
     <w:semiHidden/>
     <w:unhideWhenUsed/>
-    <w:rsid w:val="005D2583"/>
+    <w:rsid w:val="006C2AF8"/>
     <w:rPr>
-      <w:color w:val="0000FF"/>
-      <w:u w:val="single"/>
+      <w:color w:val="605E5C"/>
+      <w:shd w:val="clear" w:color="auto" w:fill="E1DFDD"/>
+    </w:rPr>
+  </w:style>
+  <w:style w:type="character" w:customStyle="1" w:styleId="Heading1Char">
+    <w:name w:val="Heading 1 Char"/>
+    <w:basedOn w:val="DefaultParagraphFont"/>
+    <w:link w:val="Heading1"/>
+    <w:uiPriority w:val="9"/>
+    <w:rsid w:val="00713422"/>
+    <w:rPr>
+      <w:rFonts w:asciiTheme="majorHAnsi" w:eastAsiaTheme="majorEastAsia" w:hAnsiTheme="majorHAnsi" w:cstheme="majorBidi"/>
+      <w:color w:val="2F5496" w:themeColor="accent1" w:themeShade="BF"/>
+      <w:sz w:val="32"/>
+      <w:szCs w:val="32"/>
+    </w:rPr>
+  </w:style>
+  <w:style w:type="character" w:customStyle="1" w:styleId="Heading2Char">
+    <w:name w:val="Heading 2 Char"/>
+    <w:basedOn w:val="DefaultParagraphFont"/>
+    <w:link w:val="Heading2"/>
+    <w:uiPriority w:val="9"/>
+    <w:rsid w:val="008E5CB2"/>
+    <w:rPr>
+      <w:rFonts w:asciiTheme="majorHAnsi" w:eastAsiaTheme="majorEastAsia" w:hAnsiTheme="majorHAnsi" w:cstheme="majorBidi"/>
+      <w:color w:val="2F5496" w:themeColor="accent1" w:themeShade="BF"/>
+      <w:sz w:val="26"/>
+      <w:szCs w:val="26"/>
     </w:rPr>
   </w:style>
 </w:styles>

</xml_diff>